<commit_message>
added sass responsive design using mixin
</commit_message>
<xml_diff>
--- a/info.docx
+++ b/info.docx
@@ -276,7 +276,806 @@
           <w:b/>
           <w:sz w:val="28"/>
         </w:rPr>
-        <w:t>style</w:t>
+        <w:t>style.scss</w:t>
+      </w:r>
+      <w:proofErr w:type="spellEnd"/>
+      <w:r>
+        <w:rPr>
+          <w:b/>
+          <w:sz w:val="28"/>
+        </w:rPr>
+        <w:t>”</w:t>
+      </w:r>
+      <w:r>
+        <w:rPr>
+          <w:b/>
+          <w:sz w:val="28"/>
+        </w:rPr>
+        <w:t xml:space="preserve"> </w:t>
+      </w:r>
+      <w:r>
+        <w:rPr>
+          <w:sz w:val="28"/>
+        </w:rPr>
+        <w:t>for it.</w:t>
+      </w:r>
+    </w:p>
+    <w:p>
+      <w:pPr>
+        <w:pStyle w:val="ListParagraph"/>
+        <w:numPr>
+          <w:ilvl w:val="0"/>
+          <w:numId w:val="1"/>
+        </w:numPr>
+        <w:rPr>
+          <w:sz w:val="28"/>
+        </w:rPr>
+      </w:pPr>
+      <w:r>
+        <w:rPr>
+          <w:sz w:val="28"/>
+        </w:rPr>
+        <w:t xml:space="preserve">The </w:t>
+      </w:r>
+      <w:r>
+        <w:rPr>
+          <w:sz w:val="28"/>
+        </w:rPr>
+        <w:t xml:space="preserve">best feature about </w:t>
+      </w:r>
+      <w:r>
+        <w:rPr>
+          <w:b/>
+          <w:sz w:val="28"/>
+        </w:rPr>
+        <w:t>sass</w:t>
+      </w:r>
+      <w:r>
+        <w:rPr>
+          <w:sz w:val="28"/>
+        </w:rPr>
+        <w:t xml:space="preserve"> is that we can write </w:t>
+      </w:r>
+      <w:proofErr w:type="spellStart"/>
+      <w:r>
+        <w:rPr>
+          <w:sz w:val="28"/>
+        </w:rPr>
+        <w:t>css</w:t>
+      </w:r>
+      <w:proofErr w:type="spellEnd"/>
+      <w:r>
+        <w:rPr>
+          <w:sz w:val="28"/>
+        </w:rPr>
+        <w:t xml:space="preserve"> classes as children inside other classes</w:t>
+      </w:r>
+    </w:p>
+    <w:p>
+      <w:pPr>
+        <w:pStyle w:val="ListParagraph"/>
+        <w:jc w:val="center"/>
+        <w:rPr>
+          <w:sz w:val="28"/>
+        </w:rPr>
+      </w:pPr>
+      <w:r>
+        <w:rPr>
+          <w:sz w:val="28"/>
+        </w:rPr>
+        <w:drawing>
+          <wp:inline distT="0" distB="0" distL="0" distR="0" wp14:anchorId="40091BEB" wp14:editId="63CA7A60">
+            <wp:extent cx="3528303" cy="3261880"/>
+            <wp:effectExtent l="0" t="0" r="0" b="0"/>
+            <wp:docPr id="1" name="Picture 1"/>
+            <wp:cNvGraphicFramePr>
+              <a:graphicFrameLocks xmlns:a="http://schemas.openxmlformats.org/drawingml/2006/main" noChangeAspect="1"/>
+            </wp:cNvGraphicFramePr>
+            <a:graphic xmlns:a="http://schemas.openxmlformats.org/drawingml/2006/main">
+              <a:graphicData uri="http://schemas.openxmlformats.org/drawingml/2006/picture">
+                <pic:pic xmlns:pic="http://schemas.openxmlformats.org/drawingml/2006/picture">
+                  <pic:nvPicPr>
+                    <pic:cNvPr id="1" name=""/>
+                    <pic:cNvPicPr/>
+                  </pic:nvPicPr>
+                  <pic:blipFill>
+                    <a:blip r:embed="rId5"/>
+                    <a:stretch>
+                      <a:fillRect/>
+                    </a:stretch>
+                  </pic:blipFill>
+                  <pic:spPr>
+                    <a:xfrm>
+                      <a:off x="0" y="0"/>
+                      <a:ext cx="3558867" cy="3290137"/>
+                    </a:xfrm>
+                    <a:prstGeom prst="rect">
+                      <a:avLst/>
+                    </a:prstGeom>
+                  </pic:spPr>
+                </pic:pic>
+              </a:graphicData>
+            </a:graphic>
+          </wp:inline>
+        </w:drawing>
+      </w:r>
+    </w:p>
+    <w:p>
+      <w:pPr>
+        <w:pStyle w:val="ListParagraph"/>
+        <w:rPr>
+          <w:sz w:val="28"/>
+        </w:rPr>
+      </w:pPr>
+    </w:p>
+    <w:p>
+      <w:pPr>
+        <w:pStyle w:val="ListParagraph"/>
+        <w:rPr>
+          <w:sz w:val="28"/>
+        </w:rPr>
+      </w:pPr>
+    </w:p>
+    <w:p>
+      <w:pPr>
+        <w:pStyle w:val="ListParagraph"/>
+        <w:rPr>
+          <w:sz w:val="28"/>
+        </w:rPr>
+      </w:pPr>
+      <w:proofErr w:type="spellStart"/>
+      <w:r>
+        <w:rPr>
+          <w:sz w:val="28"/>
+        </w:rPr>
+        <w:t>Afte</w:t>
+      </w:r>
+      <w:proofErr w:type="spellEnd"/>
+      <w:r>
+        <w:rPr>
+          <w:sz w:val="28"/>
+        </w:rPr>
+        <w:t xml:space="preserve"> we’ve designed our app at then end we’ve these many components</w:t>
+      </w:r>
+    </w:p>
+    <w:p>
+      <w:pPr>
+        <w:pStyle w:val="ListParagraph"/>
+        <w:rPr>
+          <w:sz w:val="28"/>
+        </w:rPr>
+      </w:pPr>
+      <w:r>
+        <w:rPr>
+          <w:sz w:val="28"/>
+        </w:rPr>
+        <w:lastRenderedPageBreak/>
+        <w:drawing>
+          <wp:inline distT="0" distB="0" distL="0" distR="0" wp14:anchorId="5C2E6F63" wp14:editId="650A0BB7">
+            <wp:extent cx="1902856" cy="3449781"/>
+            <wp:effectExtent l="0" t="0" r="2540" b="0"/>
+            <wp:docPr id="2" name="Picture 2"/>
+            <wp:cNvGraphicFramePr>
+              <a:graphicFrameLocks xmlns:a="http://schemas.openxmlformats.org/drawingml/2006/main" noChangeAspect="1"/>
+            </wp:cNvGraphicFramePr>
+            <a:graphic xmlns:a="http://schemas.openxmlformats.org/drawingml/2006/main">
+              <a:graphicData uri="http://schemas.openxmlformats.org/drawingml/2006/picture">
+                <pic:pic xmlns:pic="http://schemas.openxmlformats.org/drawingml/2006/picture">
+                  <pic:nvPicPr>
+                    <pic:cNvPr id="1" name=""/>
+                    <pic:cNvPicPr/>
+                  </pic:nvPicPr>
+                  <pic:blipFill>
+                    <a:blip r:embed="rId6"/>
+                    <a:stretch>
+                      <a:fillRect/>
+                    </a:stretch>
+                  </pic:blipFill>
+                  <pic:spPr>
+                    <a:xfrm>
+                      <a:off x="0" y="0"/>
+                      <a:ext cx="1917328" cy="3476018"/>
+                    </a:xfrm>
+                    <a:prstGeom prst="rect">
+                      <a:avLst/>
+                    </a:prstGeom>
+                  </pic:spPr>
+                </pic:pic>
+              </a:graphicData>
+            </a:graphic>
+          </wp:inline>
+        </w:drawing>
+      </w:r>
+    </w:p>
+    <w:p>
+      <w:pPr>
+        <w:pStyle w:val="ListParagraph"/>
+        <w:rPr>
+          <w:sz w:val="28"/>
+        </w:rPr>
+      </w:pPr>
+    </w:p>
+    <w:p>
+      <w:pPr>
+        <w:pStyle w:val="ListParagraph"/>
+        <w:rPr>
+          <w:sz w:val="28"/>
+        </w:rPr>
+      </w:pPr>
+    </w:p>
+    <w:p>
+      <w:pPr>
+        <w:pStyle w:val="ListParagraph"/>
+        <w:rPr>
+          <w:b/>
+          <w:i/>
+          <w:color w:val="FF0000"/>
+          <w:sz w:val="40"/>
+        </w:rPr>
+      </w:pPr>
+      <w:r>
+        <w:rPr>
+          <w:b/>
+          <w:sz w:val="40"/>
+        </w:rPr>
+        <w:t xml:space="preserve">FROM 45:55 SEC  WE’LL START WORKING ON </w:t>
+      </w:r>
+      <w:r>
+        <w:rPr>
+          <w:b/>
+          <w:i/>
+          <w:color w:val="FF0000"/>
+          <w:sz w:val="40"/>
+        </w:rPr>
+        <w:t>MIXIN</w:t>
+      </w:r>
+    </w:p>
+    <w:p>
+      <w:pPr>
+        <w:pStyle w:val="ListParagraph"/>
+        <w:rPr>
+          <w:sz w:val="28"/>
+        </w:rPr>
+      </w:pPr>
+      <w:r>
+        <w:rPr>
+          <w:sz w:val="28"/>
+        </w:rPr>
+        <w:t xml:space="preserve">We added the following code </w:t>
+      </w:r>
+      <w:proofErr w:type="spellStart"/>
+      <w:r>
+        <w:rPr>
+          <w:b/>
+          <w:sz w:val="28"/>
+        </w:rPr>
+        <w:t>styles.scss</w:t>
+      </w:r>
+      <w:proofErr w:type="spellEnd"/>
+      <w:r>
+        <w:rPr>
+          <w:b/>
+          <w:sz w:val="28"/>
+        </w:rPr>
+        <w:t xml:space="preserve"> </w:t>
+      </w:r>
+    </w:p>
+    <w:p>
+      <w:pPr>
+        <w:pStyle w:val="ListParagraph"/>
+        <w:rPr>
+          <w:sz w:val="28"/>
+        </w:rPr>
+      </w:pPr>
+      <w:r>
+        <w:rPr>
+          <w:sz w:val="28"/>
+        </w:rPr>
+        <w:drawing>
+          <wp:inline distT="0" distB="0" distL="0" distR="0" wp14:anchorId="7E13D191" wp14:editId="595BB584">
+            <wp:extent cx="4944165" cy="3829584"/>
+            <wp:effectExtent l="0" t="0" r="8890" b="0"/>
+            <wp:docPr id="3" name="Picture 3"/>
+            <wp:cNvGraphicFramePr>
+              <a:graphicFrameLocks xmlns:a="http://schemas.openxmlformats.org/drawingml/2006/main" noChangeAspect="1"/>
+            </wp:cNvGraphicFramePr>
+            <a:graphic xmlns:a="http://schemas.openxmlformats.org/drawingml/2006/main">
+              <a:graphicData uri="http://schemas.openxmlformats.org/drawingml/2006/picture">
+                <pic:pic xmlns:pic="http://schemas.openxmlformats.org/drawingml/2006/picture">
+                  <pic:nvPicPr>
+                    <pic:cNvPr id="1" name=""/>
+                    <pic:cNvPicPr/>
+                  </pic:nvPicPr>
+                  <pic:blipFill>
+                    <a:blip r:embed="rId7"/>
+                    <a:stretch>
+                      <a:fillRect/>
+                    </a:stretch>
+                  </pic:blipFill>
+                  <pic:spPr>
+                    <a:xfrm>
+                      <a:off x="0" y="0"/>
+                      <a:ext cx="4944165" cy="3829584"/>
+                    </a:xfrm>
+                    <a:prstGeom prst="rect">
+                      <a:avLst/>
+                    </a:prstGeom>
+                  </pic:spPr>
+                </pic:pic>
+              </a:graphicData>
+            </a:graphic>
+          </wp:inline>
+        </w:drawing>
+      </w:r>
+    </w:p>
+    <w:p>
+      <w:pPr>
+        <w:pStyle w:val="ListParagraph"/>
+        <w:rPr>
+          <w:sz w:val="28"/>
+        </w:rPr>
+      </w:pPr>
+      <w:r>
+        <w:rPr>
+          <w:sz w:val="28"/>
+        </w:rPr>
+        <w:lastRenderedPageBreak/>
+        <w:t xml:space="preserve">The above given code </w:t>
+      </w:r>
+      <w:r>
+        <w:rPr>
+          <w:sz w:val="28"/>
+        </w:rPr>
+        <w:t xml:space="preserve">defines three </w:t>
+      </w:r>
+      <w:proofErr w:type="spellStart"/>
+      <w:r>
+        <w:rPr>
+          <w:sz w:val="28"/>
+        </w:rPr>
+        <w:t>mixins</w:t>
+      </w:r>
+      <w:proofErr w:type="spellEnd"/>
+      <w:r>
+        <w:rPr>
+          <w:sz w:val="28"/>
+        </w:rPr>
+        <w:t xml:space="preserve"> for applying styles at different screen sizes.</w:t>
+      </w:r>
+    </w:p>
+    <w:p>
+      <w:pPr>
+        <w:pStyle w:val="ListParagraph"/>
+        <w:rPr>
+          <w:sz w:val="28"/>
+        </w:rPr>
+      </w:pPr>
+      <w:r>
+        <w:rPr>
+          <w:sz w:val="28"/>
+        </w:rPr>
+        <w:t xml:space="preserve">The first </w:t>
+      </w:r>
+      <w:proofErr w:type="spellStart"/>
+      <w:r>
+        <w:rPr>
+          <w:sz w:val="28"/>
+        </w:rPr>
+        <w:t>mixin</w:t>
+      </w:r>
+      <w:proofErr w:type="spellEnd"/>
+      <w:r>
+        <w:rPr>
+          <w:sz w:val="28"/>
+        </w:rPr>
+        <w:t xml:space="preserve"> is called "</w:t>
+      </w:r>
+      <w:r>
+        <w:rPr>
+          <w:b/>
+          <w:sz w:val="28"/>
+        </w:rPr>
+        <w:t>mobile</w:t>
+      </w:r>
+      <w:r>
+        <w:rPr>
+          <w:sz w:val="28"/>
+        </w:rPr>
+        <w:t>" and is defined using the </w:t>
+      </w:r>
+      <w:r>
+        <w:rPr>
+          <w:b/>
+          <w:sz w:val="28"/>
+        </w:rPr>
+        <w:t>@</w:t>
+      </w:r>
+      <w:proofErr w:type="spellStart"/>
+      <w:r>
+        <w:rPr>
+          <w:b/>
+          <w:sz w:val="28"/>
+        </w:rPr>
+        <w:t>mixin</w:t>
+      </w:r>
+      <w:proofErr w:type="spellEnd"/>
+      <w:r>
+        <w:rPr>
+          <w:b/>
+          <w:sz w:val="28"/>
+        </w:rPr>
+        <w:t> directive.</w:t>
+      </w:r>
+      <w:r>
+        <w:rPr>
+          <w:sz w:val="28"/>
+        </w:rPr>
+        <w:t xml:space="preserve"> </w:t>
+      </w:r>
+    </w:p>
+    <w:p>
+      <w:pPr>
+        <w:pStyle w:val="ListParagraph"/>
+        <w:rPr>
+          <w:b/>
+          <w:sz w:val="28"/>
+        </w:rPr>
+      </w:pPr>
+      <w:r>
+        <w:rPr>
+          <w:sz w:val="28"/>
+        </w:rPr>
+        <w:t xml:space="preserve">Inside the </w:t>
+      </w:r>
+      <w:proofErr w:type="spellStart"/>
+      <w:r>
+        <w:rPr>
+          <w:sz w:val="28"/>
+        </w:rPr>
+        <w:t>mixin</w:t>
+      </w:r>
+      <w:proofErr w:type="spellEnd"/>
+      <w:r>
+        <w:rPr>
+          <w:sz w:val="28"/>
+        </w:rPr>
+        <w:t xml:space="preserve">, it </w:t>
+      </w:r>
+      <w:r>
+        <w:rPr>
+          <w:b/>
+          <w:sz w:val="28"/>
+        </w:rPr>
+        <w:t>defines a media query</w:t>
+      </w:r>
+      <w:r>
+        <w:rPr>
+          <w:sz w:val="28"/>
+        </w:rPr>
+        <w:t> using the </w:t>
+      </w:r>
+      <w:r>
+        <w:rPr>
+          <w:b/>
+          <w:sz w:val="28"/>
+        </w:rPr>
+        <w:t>@media directive</w:t>
+      </w:r>
+      <w:r>
+        <w:rPr>
+          <w:sz w:val="28"/>
+        </w:rPr>
+        <w:t xml:space="preserve">, which targets screens with a maximum width </w:t>
+      </w:r>
+      <w:r>
+        <w:rPr>
+          <w:b/>
+          <w:sz w:val="28"/>
+        </w:rPr>
+        <w:t>of 480 pixels</w:t>
+      </w:r>
+      <w:r>
+        <w:rPr>
+          <w:sz w:val="28"/>
+        </w:rPr>
+        <w:t>. The </w:t>
+      </w:r>
+      <w:r>
+        <w:rPr>
+          <w:b/>
+          <w:sz w:val="28"/>
+        </w:rPr>
+        <w:t>@content directive</w:t>
+      </w:r>
+      <w:r>
+        <w:rPr>
+          <w:sz w:val="28"/>
+        </w:rPr>
+        <w:t xml:space="preserve"> is </w:t>
+      </w:r>
+      <w:r>
+        <w:rPr>
+          <w:b/>
+          <w:sz w:val="28"/>
+        </w:rPr>
+        <w:t xml:space="preserve">used to insert the styles defined in the </w:t>
+      </w:r>
+      <w:proofErr w:type="spellStart"/>
+      <w:r>
+        <w:rPr>
+          <w:b/>
+          <w:sz w:val="28"/>
+        </w:rPr>
+        <w:t>mixin</w:t>
+      </w:r>
+      <w:proofErr w:type="spellEnd"/>
+      <w:r>
+        <w:rPr>
+          <w:b/>
+          <w:sz w:val="28"/>
+        </w:rPr>
+        <w:t xml:space="preserve"> wherever the </w:t>
+      </w:r>
+      <w:proofErr w:type="spellStart"/>
+      <w:r>
+        <w:rPr>
+          <w:b/>
+          <w:sz w:val="28"/>
+        </w:rPr>
+        <w:t>mixin</w:t>
+      </w:r>
+      <w:proofErr w:type="spellEnd"/>
+      <w:r>
+        <w:rPr>
+          <w:b/>
+          <w:sz w:val="28"/>
+        </w:rPr>
+        <w:t xml:space="preserve"> is called.</w:t>
+      </w:r>
+    </w:p>
+    <w:p>
+      <w:pPr>
+        <w:pStyle w:val="ListParagraph"/>
+        <w:rPr>
+          <w:sz w:val="28"/>
+        </w:rPr>
+      </w:pPr>
+      <w:r>
+        <w:rPr>
+          <w:sz w:val="28"/>
+        </w:rPr>
+        <w:t xml:space="preserve">The second </w:t>
+      </w:r>
+      <w:proofErr w:type="spellStart"/>
+      <w:r>
+        <w:rPr>
+          <w:sz w:val="28"/>
+        </w:rPr>
+        <w:t>mixin</w:t>
+      </w:r>
+      <w:proofErr w:type="spellEnd"/>
+      <w:r>
+        <w:rPr>
+          <w:sz w:val="28"/>
+        </w:rPr>
+        <w:t xml:space="preserve"> is called "</w:t>
+      </w:r>
+      <w:r>
+        <w:rPr>
+          <w:b/>
+          <w:sz w:val="28"/>
+        </w:rPr>
+        <w:t>tablet</w:t>
+      </w:r>
+      <w:r>
+        <w:rPr>
+          <w:sz w:val="28"/>
+        </w:rPr>
+        <w:t xml:space="preserve">" and is similar to the first, except it targets screens with a </w:t>
+      </w:r>
+      <w:r>
+        <w:rPr>
+          <w:b/>
+          <w:sz w:val="28"/>
+        </w:rPr>
+        <w:t>maximum width of 768 pixels</w:t>
+      </w:r>
+      <w:r>
+        <w:rPr>
+          <w:sz w:val="28"/>
+        </w:rPr>
+        <w:t>.</w:t>
+      </w:r>
+    </w:p>
+    <w:p>
+      <w:pPr>
+        <w:pStyle w:val="ListParagraph"/>
+        <w:rPr>
+          <w:b/>
+          <w:sz w:val="28"/>
+        </w:rPr>
+      </w:pPr>
+      <w:r>
+        <w:rPr>
+          <w:sz w:val="28"/>
+        </w:rPr>
+        <w:t xml:space="preserve">The third </w:t>
+      </w:r>
+      <w:proofErr w:type="spellStart"/>
+      <w:r>
+        <w:rPr>
+          <w:sz w:val="28"/>
+        </w:rPr>
+        <w:t>mixin</w:t>
+      </w:r>
+      <w:proofErr w:type="spellEnd"/>
+      <w:r>
+        <w:rPr>
+          <w:sz w:val="28"/>
+        </w:rPr>
+        <w:t xml:space="preserve"> is called "</w:t>
+      </w:r>
+      <w:r>
+        <w:rPr>
+          <w:b/>
+          <w:sz w:val="28"/>
+        </w:rPr>
+        <w:t>laptop</w:t>
+      </w:r>
+      <w:r>
+        <w:rPr>
+          <w:sz w:val="28"/>
+        </w:rPr>
+        <w:t xml:space="preserve">" and targets screens with a </w:t>
+      </w:r>
+      <w:r>
+        <w:rPr>
+          <w:b/>
+          <w:sz w:val="28"/>
+        </w:rPr>
+        <w:t>maximum width of 1200 pixels.</w:t>
+      </w:r>
+    </w:p>
+    <w:p>
+      <w:pPr>
+        <w:pStyle w:val="ListParagraph"/>
+        <w:rPr>
+          <w:b/>
+          <w:sz w:val="28"/>
+        </w:rPr>
+      </w:pPr>
+      <w:r>
+        <w:rPr>
+          <w:b/>
+          <w:sz w:val="28"/>
+        </w:rPr>
+        <w:t xml:space="preserve"> </w:t>
+      </w:r>
+    </w:p>
+    <w:p>
+      <w:pPr>
+        <w:pStyle w:val="ListParagraph"/>
+        <w:rPr>
+          <w:b/>
+          <w:sz w:val="28"/>
+        </w:rPr>
+      </w:pPr>
+      <w:r>
+        <w:rPr>
+          <w:b/>
+          <w:sz w:val="28"/>
+        </w:rPr>
+        <w:t>Example case:</w:t>
+      </w:r>
+    </w:p>
+    <w:p>
+      <w:pPr>
+        <w:pStyle w:val="ListParagraph"/>
+        <w:numPr>
+          <w:ilvl w:val="0"/>
+          <w:numId w:val="1"/>
+        </w:numPr>
+        <w:rPr>
+          <w:b/>
+          <w:sz w:val="28"/>
+        </w:rPr>
+      </w:pPr>
+      <w:r>
+        <w:rPr>
+          <w:b/>
+          <w:sz w:val="28"/>
+        </w:rPr>
+        <w:drawing>
+          <wp:inline distT="0" distB="0" distL="0" distR="0" wp14:anchorId="1F2C0B52" wp14:editId="42BFB8CF">
+            <wp:extent cx="2561196" cy="3074843"/>
+            <wp:effectExtent l="0" t="0" r="0" b="0"/>
+            <wp:docPr id="5" name="Picture 5"/>
+            <wp:cNvGraphicFramePr>
+              <a:graphicFrameLocks xmlns:a="http://schemas.openxmlformats.org/drawingml/2006/main" noChangeAspect="1"/>
+            </wp:cNvGraphicFramePr>
+            <a:graphic xmlns:a="http://schemas.openxmlformats.org/drawingml/2006/main">
+              <a:graphicData uri="http://schemas.openxmlformats.org/drawingml/2006/picture">
+                <pic:pic xmlns:pic="http://schemas.openxmlformats.org/drawingml/2006/picture">
+                  <pic:nvPicPr>
+                    <pic:cNvPr id="1" name=""/>
+                    <pic:cNvPicPr/>
+                  </pic:nvPicPr>
+                  <pic:blipFill>
+                    <a:blip r:embed="rId8"/>
+                    <a:stretch>
+                      <a:fillRect/>
+                    </a:stretch>
+                  </pic:blipFill>
+                  <pic:spPr>
+                    <a:xfrm>
+                      <a:off x="0" y="0"/>
+                      <a:ext cx="2590967" cy="3110584"/>
+                    </a:xfrm>
+                    <a:prstGeom prst="rect">
+                      <a:avLst/>
+                    </a:prstGeom>
+                  </pic:spPr>
+                </pic:pic>
+              </a:graphicData>
+            </a:graphic>
+          </wp:inline>
+        </w:drawing>
+      </w:r>
+    </w:p>
+    <w:p>
+      <w:pPr>
+        <w:pStyle w:val="ListParagraph"/>
+        <w:numPr>
+          <w:ilvl w:val="0"/>
+          <w:numId w:val="1"/>
+        </w:numPr>
+        <w:rPr>
+          <w:b/>
+          <w:sz w:val="28"/>
+        </w:rPr>
+      </w:pPr>
+      <w:r>
+        <w:rPr>
+          <w:b/>
+          <w:sz w:val="28"/>
+        </w:rPr>
+        <w:t xml:space="preserve">In this example, the .my-class selector sets a default background </w:t>
+      </w:r>
+      <w:proofErr w:type="spellStart"/>
+      <w:r>
+        <w:rPr>
+          <w:b/>
+          <w:sz w:val="28"/>
+        </w:rPr>
+        <w:t>color</w:t>
+      </w:r>
+      <w:proofErr w:type="spellEnd"/>
+      <w:r>
+        <w:rPr>
+          <w:b/>
+          <w:sz w:val="28"/>
+        </w:rPr>
+        <w:t xml:space="preserve"> of white. </w:t>
+      </w:r>
+    </w:p>
+    <w:p>
+      <w:pPr>
+        <w:pStyle w:val="ListParagraph"/>
+        <w:numPr>
+          <w:ilvl w:val="0"/>
+          <w:numId w:val="1"/>
+        </w:numPr>
+        <w:rPr>
+          <w:b/>
+          <w:sz w:val="28"/>
+        </w:rPr>
+      </w:pPr>
+      <w:r>
+        <w:rPr>
+          <w:b/>
+          <w:sz w:val="28"/>
+        </w:rPr>
+        <w:t>But</w:t>
       </w:r>
       <w:bookmarkStart w:id="0" w:name="_GoBack"/>
       <w:bookmarkEnd w:id="0"/>
@@ -285,29 +1084,125 @@
           <w:b/>
           <w:sz w:val="28"/>
         </w:rPr>
-        <w:t>.scss</w:t>
-      </w:r>
-      <w:proofErr w:type="spellEnd"/>
-      <w:r>
-        <w:rPr>
-          <w:b/>
-          <w:sz w:val="28"/>
-        </w:rPr>
-        <w:t>”</w:t>
-      </w:r>
-      <w:r>
-        <w:rPr>
-          <w:b/>
-          <w:sz w:val="28"/>
-        </w:rPr>
-        <w:t xml:space="preserve"> </w:t>
-      </w:r>
-      <w:r>
-        <w:rPr>
-          <w:sz w:val="28"/>
-        </w:rPr>
-        <w:t>for it.</w:t>
-      </w:r>
+        <w:t xml:space="preserve"> when the screen size is less than or equal to 480 pixels, the background </w:t>
+      </w:r>
+      <w:proofErr w:type="spellStart"/>
+      <w:r>
+        <w:rPr>
+          <w:b/>
+          <w:sz w:val="28"/>
+        </w:rPr>
+        <w:t>color</w:t>
+      </w:r>
+      <w:proofErr w:type="spellEnd"/>
+      <w:r>
+        <w:rPr>
+          <w:b/>
+          <w:sz w:val="28"/>
+        </w:rPr>
+        <w:t xml:space="preserve"> will be set to red; when the screen size is between 481 and 768 pixels, the background </w:t>
+      </w:r>
+      <w:proofErr w:type="spellStart"/>
+      <w:r>
+        <w:rPr>
+          <w:b/>
+          <w:sz w:val="28"/>
+        </w:rPr>
+        <w:t>color</w:t>
+      </w:r>
+      <w:proofErr w:type="spellEnd"/>
+      <w:r>
+        <w:rPr>
+          <w:b/>
+          <w:sz w:val="28"/>
+        </w:rPr>
+        <w:t xml:space="preserve"> will be set to green; and when the screen size is between 769 and 1200 pixels, the background </w:t>
+      </w:r>
+      <w:proofErr w:type="spellStart"/>
+      <w:r>
+        <w:rPr>
+          <w:b/>
+          <w:sz w:val="28"/>
+        </w:rPr>
+        <w:t>color</w:t>
+      </w:r>
+      <w:proofErr w:type="spellEnd"/>
+      <w:r>
+        <w:rPr>
+          <w:b/>
+          <w:sz w:val="28"/>
+        </w:rPr>
+        <w:t xml:space="preserve"> will be set to blue.</w:t>
+      </w:r>
+    </w:p>
+    <w:p>
+      <w:pPr>
+        <w:pStyle w:val="ListParagraph"/>
+        <w:rPr>
+          <w:b/>
+          <w:sz w:val="28"/>
+        </w:rPr>
+      </w:pPr>
+    </w:p>
+    <w:p>
+      <w:pPr>
+        <w:pStyle w:val="ListParagraph"/>
+        <w:rPr>
+          <w:b/>
+          <w:sz w:val="28"/>
+        </w:rPr>
+      </w:pPr>
+      <w:r>
+        <w:rPr>
+          <w:b/>
+          <w:sz w:val="28"/>
+        </w:rPr>
+        <w:lastRenderedPageBreak/>
+        <w:drawing>
+          <wp:inline distT="0" distB="0" distL="0" distR="0" wp14:anchorId="0C449C5D" wp14:editId="3F2F5A33">
+            <wp:extent cx="4785775" cy="2453853"/>
+            <wp:effectExtent l="0" t="0" r="0" b="3810"/>
+            <wp:docPr id="4" name="Picture 4"/>
+            <wp:cNvGraphicFramePr>
+              <a:graphicFrameLocks xmlns:a="http://schemas.openxmlformats.org/drawingml/2006/main" noChangeAspect="1"/>
+            </wp:cNvGraphicFramePr>
+            <a:graphic xmlns:a="http://schemas.openxmlformats.org/drawingml/2006/main">
+              <a:graphicData uri="http://schemas.openxmlformats.org/drawingml/2006/picture">
+                <pic:pic xmlns:pic="http://schemas.openxmlformats.org/drawingml/2006/picture">
+                  <pic:nvPicPr>
+                    <pic:cNvPr id="1" name=""/>
+                    <pic:cNvPicPr/>
+                  </pic:nvPicPr>
+                  <pic:blipFill>
+                    <a:blip r:embed="rId9"/>
+                    <a:stretch>
+                      <a:fillRect/>
+                    </a:stretch>
+                  </pic:blipFill>
+                  <pic:spPr>
+                    <a:xfrm>
+                      <a:off x="0" y="0"/>
+                      <a:ext cx="4785775" cy="2453853"/>
+                    </a:xfrm>
+                    <a:prstGeom prst="rect">
+                      <a:avLst/>
+                    </a:prstGeom>
+                  </pic:spPr>
+                </pic:pic>
+              </a:graphicData>
+            </a:graphic>
+          </wp:inline>
+        </w:drawing>
+      </w:r>
+    </w:p>
+    <w:p>
+      <w:pPr>
+        <w:pStyle w:val="ListParagraph"/>
+        <w:rPr>
+          <w:b/>
+          <w:sz w:val="28"/>
+        </w:rPr>
+      </w:pPr>
     </w:p>
     <w:p/>
     <w:sectPr>
@@ -325,7 +1220,7 @@
   <w:abstractNum w:abstractNumId="0" w15:restartNumberingAfterBreak="0">
     <w:nsid w:val="66AB009B"/>
     <w:multiLevelType w:val="hybridMultilevel"/>
-    <w:tmpl w:val="FE720886"/>
+    <w:tmpl w:val="A0427292"/>
     <w:lvl w:ilvl="0" w:tplc="40090001">
       <w:start w:val="1"/>
       <w:numFmt w:val="bullet"/>

</xml_diff>

<commit_message>
firebase auth and db created for user created
</commit_message>
<xml_diff>
--- a/info.docx
+++ b/info.docx
@@ -228,14 +228,7 @@
           <w:b/>
           <w:sz w:val="28"/>
         </w:rPr>
-        <w:t> sass</w:t>
-      </w:r>
-      <w:r>
-        <w:rPr>
-          <w:b/>
-          <w:sz w:val="28"/>
-        </w:rPr>
-        <w:t>”</w:t>
+        <w:t> sass”</w:t>
       </w:r>
       <w:r>
         <w:rPr>
@@ -1077,8 +1070,6 @@
         </w:rPr>
         <w:t>But</w:t>
       </w:r>
-      <w:bookmarkStart w:id="0" w:name="_GoBack"/>
-      <w:bookmarkEnd w:id="0"/>
       <w:r>
         <w:rPr>
           <w:b/>
@@ -1203,8 +1194,442 @@
           <w:sz w:val="28"/>
         </w:rPr>
       </w:pPr>
-    </w:p>
-    <w:p/>
+      <w:r>
+        <w:rPr>
+          <w:b/>
+          <w:sz w:val="28"/>
+        </w:rPr>
+        <w:t xml:space="preserve">Tablet </w:t>
+      </w:r>
+      <w:proofErr w:type="spellStart"/>
+      <w:r>
+        <w:rPr>
+          <w:b/>
+          <w:sz w:val="28"/>
+        </w:rPr>
+        <w:t>ki</w:t>
+      </w:r>
+      <w:proofErr w:type="spellEnd"/>
+      <w:r>
+        <w:rPr>
+          <w:b/>
+          <w:sz w:val="28"/>
+        </w:rPr>
+        <w:t xml:space="preserve"> size </w:t>
+      </w:r>
+      <w:proofErr w:type="spellStart"/>
+      <w:r>
+        <w:rPr>
+          <w:b/>
+          <w:sz w:val="28"/>
+        </w:rPr>
+        <w:t>pr</w:t>
+      </w:r>
+      <w:proofErr w:type="spellEnd"/>
+      <w:r>
+        <w:rPr>
+          <w:b/>
+          <w:sz w:val="28"/>
+        </w:rPr>
+        <w:t xml:space="preserve"> </w:t>
+      </w:r>
+      <w:proofErr w:type="spellStart"/>
+      <w:r>
+        <w:rPr>
+          <w:b/>
+          <w:sz w:val="28"/>
+        </w:rPr>
+        <w:t>aate</w:t>
+      </w:r>
+      <w:proofErr w:type="spellEnd"/>
+      <w:r>
+        <w:rPr>
+          <w:b/>
+          <w:sz w:val="28"/>
+        </w:rPr>
+        <w:t xml:space="preserve"> hi width 90% ho </w:t>
+      </w:r>
+      <w:proofErr w:type="spellStart"/>
+      <w:r>
+        <w:rPr>
+          <w:b/>
+          <w:sz w:val="28"/>
+        </w:rPr>
+        <w:t>jayegi</w:t>
+      </w:r>
+      <w:proofErr w:type="spellEnd"/>
+      <w:r>
+        <w:rPr>
+          <w:b/>
+          <w:sz w:val="28"/>
+        </w:rPr>
+        <w:t>.</w:t>
+      </w:r>
+    </w:p>
+    <w:p>
+      <w:pPr>
+        <w:pStyle w:val="ListParagraph"/>
+        <w:rPr>
+          <w:b/>
+          <w:sz w:val="28"/>
+        </w:rPr>
+      </w:pPr>
+    </w:p>
+    <w:p>
+      <w:pPr>
+        <w:pStyle w:val="ListParagraph"/>
+        <w:rPr>
+          <w:b/>
+          <w:sz w:val="28"/>
+        </w:rPr>
+      </w:pPr>
+    </w:p>
+    <w:p>
+      <w:pPr>
+        <w:rPr>
+          <w:b/>
+          <w:sz w:val="40"/>
+        </w:rPr>
+      </w:pPr>
+      <w:hyperlink r:id="rId10" w:history="1">
+        <w:r>
+          <w:rPr>
+            <w:rStyle w:val="Hyperlink"/>
+            <w:b/>
+            <w:sz w:val="40"/>
+          </w:rPr>
+          <w:t>48:58</w:t>
+        </w:r>
+      </w:hyperlink>
+      <w:r>
+        <w:rPr>
+          <w:b/>
+          <w:sz w:val="40"/>
+        </w:rPr>
+        <w:t xml:space="preserve"> React Firebase v9 Authentication Tutorial (Login - Register)</w:t>
+      </w:r>
+    </w:p>
+    <w:p>
+      <w:pPr>
+        <w:rPr>
+          <w:sz w:val="28"/>
+        </w:rPr>
+      </w:pPr>
+      <w:r>
+        <w:rPr>
+          <w:sz w:val="28"/>
+        </w:rPr>
+        <w:t xml:space="preserve">We started by creating a new project and then adding our </w:t>
+      </w:r>
+      <w:proofErr w:type="spellStart"/>
+      <w:r>
+        <w:rPr>
+          <w:sz w:val="28"/>
+        </w:rPr>
+        <w:t>webapp</w:t>
+      </w:r>
+      <w:proofErr w:type="spellEnd"/>
+      <w:r>
+        <w:rPr>
+          <w:sz w:val="28"/>
+        </w:rPr>
+        <w:t xml:space="preserve"> to the project. Then from the credentials we get </w:t>
+      </w:r>
+      <w:r>
+        <w:rPr>
+          <w:sz w:val="28"/>
+        </w:rPr>
+        <w:t xml:space="preserve">adding </w:t>
+      </w:r>
+      <w:proofErr w:type="spellStart"/>
+      <w:r>
+        <w:rPr>
+          <w:sz w:val="28"/>
+        </w:rPr>
+        <w:t>webapp</w:t>
+      </w:r>
+      <w:proofErr w:type="spellEnd"/>
+      <w:r>
+        <w:rPr>
+          <w:sz w:val="28"/>
+        </w:rPr>
+        <w:t xml:space="preserve"> to the project we add them in </w:t>
+      </w:r>
+      <w:r>
+        <w:rPr>
+          <w:b/>
+          <w:sz w:val="28"/>
+        </w:rPr>
+        <w:t xml:space="preserve">firebase.js </w:t>
+      </w:r>
+      <w:r>
+        <w:rPr>
+          <w:sz w:val="28"/>
+        </w:rPr>
+        <w:t xml:space="preserve"> in the </w:t>
+      </w:r>
+      <w:proofErr w:type="spellStart"/>
+      <w:r>
+        <w:rPr>
+          <w:sz w:val="28"/>
+        </w:rPr>
+        <w:t>src</w:t>
+      </w:r>
+      <w:proofErr w:type="spellEnd"/>
+      <w:r>
+        <w:rPr>
+          <w:sz w:val="28"/>
+        </w:rPr>
+        <w:t xml:space="preserve"> folder.</w:t>
+      </w:r>
+    </w:p>
+    <w:p>
+      <w:pPr>
+        <w:jc w:val="center"/>
+        <w:rPr>
+          <w:sz w:val="28"/>
+        </w:rPr>
+      </w:pPr>
+      <w:r>
+        <w:rPr>
+          <w:sz w:val="28"/>
+        </w:rPr>
+        <w:drawing>
+          <wp:inline distT="0" distB="0" distL="0" distR="0" wp14:anchorId="196AF2C2" wp14:editId="6056809C">
+            <wp:extent cx="4916603" cy="3218180"/>
+            <wp:effectExtent l="0" t="0" r="0" b="1270"/>
+            <wp:docPr id="6" name="Picture 6"/>
+            <wp:cNvGraphicFramePr>
+              <a:graphicFrameLocks xmlns:a="http://schemas.openxmlformats.org/drawingml/2006/main" noChangeAspect="1"/>
+            </wp:cNvGraphicFramePr>
+            <a:graphic xmlns:a="http://schemas.openxmlformats.org/drawingml/2006/main">
+              <a:graphicData uri="http://schemas.openxmlformats.org/drawingml/2006/picture">
+                <pic:pic xmlns:pic="http://schemas.openxmlformats.org/drawingml/2006/picture">
+                  <pic:nvPicPr>
+                    <pic:cNvPr id="1" name=""/>
+                    <pic:cNvPicPr/>
+                  </pic:nvPicPr>
+                  <pic:blipFill>
+                    <a:blip r:embed="rId11"/>
+                    <a:stretch>
+                      <a:fillRect/>
+                    </a:stretch>
+                  </pic:blipFill>
+                  <pic:spPr>
+                    <a:xfrm>
+                      <a:off x="0" y="0"/>
+                      <a:ext cx="4933215" cy="3229053"/>
+                    </a:xfrm>
+                    <a:prstGeom prst="rect">
+                      <a:avLst/>
+                    </a:prstGeom>
+                  </pic:spPr>
+                </pic:pic>
+              </a:graphicData>
+            </a:graphic>
+          </wp:inline>
+        </w:drawing>
+      </w:r>
+    </w:p>
+    <w:p>
+      <w:pPr>
+        <w:rPr>
+          <w:sz w:val="28"/>
+          <w:lang w:val="en-US"/>
+        </w:rPr>
+      </w:pPr>
+    </w:p>
+    <w:p>
+      <w:pPr>
+        <w:rPr>
+          <w:sz w:val="28"/>
+          <w:lang w:val="en-US"/>
+        </w:rPr>
+      </w:pPr>
+      <w:r>
+        <w:rPr>
+          <w:sz w:val="28"/>
+          <w:lang w:val="en-US"/>
+        </w:rPr>
+        <w:t xml:space="preserve">Then we move to </w:t>
+      </w:r>
+      <w:proofErr w:type="spellStart"/>
+      <w:r>
+        <w:rPr>
+          <w:sz w:val="28"/>
+          <w:lang w:val="en-US"/>
+        </w:rPr>
+        <w:t>register.jsx</w:t>
+      </w:r>
+      <w:proofErr w:type="spellEnd"/>
+      <w:r>
+        <w:rPr>
+          <w:sz w:val="28"/>
+          <w:lang w:val="en-US"/>
+        </w:rPr>
+        <w:t xml:space="preserve"> page to work on </w:t>
+      </w:r>
+      <w:r>
+        <w:rPr>
+          <w:sz w:val="28"/>
+          <w:lang w:val="en-US"/>
+        </w:rPr>
+        <w:t>signup process</w:t>
+      </w:r>
+    </w:p>
+    <w:p>
+      <w:pPr>
+        <w:rPr>
+          <w:color w:val="FF0000"/>
+          <w:sz w:val="28"/>
+        </w:rPr>
+      </w:pPr>
+      <w:r>
+        <w:rPr>
+          <w:color w:val="FF0000"/>
+          <w:sz w:val="28"/>
+        </w:rPr>
+        <w:lastRenderedPageBreak/>
+        <w:t>*</w:t>
+      </w:r>
+      <w:proofErr w:type="spellStart"/>
+      <w:r>
+        <w:rPr>
+          <w:color w:val="FF0000"/>
+          <w:sz w:val="28"/>
+        </w:rPr>
+        <w:t>e.preventDefault</w:t>
+      </w:r>
+      <w:proofErr w:type="spellEnd"/>
+      <w:r>
+        <w:rPr>
+          <w:color w:val="FF0000"/>
+          <w:sz w:val="28"/>
+        </w:rPr>
+        <w:t>(), prevents the default action of the form submission from occurring, which usually involves reloading the page or navigating to a new URL.</w:t>
+      </w:r>
+    </w:p>
+    <w:p>
+      <w:pPr>
+        <w:rPr>
+          <w:color w:val="FF0000"/>
+          <w:sz w:val="28"/>
+        </w:rPr>
+      </w:pPr>
+      <w:r>
+        <w:rPr>
+          <w:color w:val="FF0000"/>
+          <w:sz w:val="28"/>
+        </w:rPr>
+        <w:t>*</w:t>
+      </w:r>
+      <w:r>
+        <w:rPr>
+          <w:color w:val="FF0000"/>
+          <w:sz w:val="28"/>
+        </w:rPr>
+        <w:t>The </w:t>
+      </w:r>
+      <w:proofErr w:type="spellStart"/>
+      <w:r>
+        <w:rPr>
+          <w:color w:val="FF0000"/>
+          <w:sz w:val="28"/>
+        </w:rPr>
+        <w:t>displayName</w:t>
+      </w:r>
+      <w:proofErr w:type="spellEnd"/>
+      <w:r>
+        <w:rPr>
+          <w:color w:val="FF0000"/>
+          <w:sz w:val="28"/>
+        </w:rPr>
+        <w:t>, email, and password fields are extracted using the </w:t>
+      </w:r>
+      <w:proofErr w:type="spellStart"/>
+      <w:r>
+        <w:rPr>
+          <w:color w:val="FF0000"/>
+          <w:sz w:val="28"/>
+        </w:rPr>
+        <w:t>e.target</w:t>
+      </w:r>
+      <w:proofErr w:type="spellEnd"/>
+      <w:r>
+        <w:rPr>
+          <w:color w:val="FF0000"/>
+          <w:sz w:val="28"/>
+        </w:rPr>
+        <w:t> property, which returns the element that triggered the event, in this case the form. The values of these fields are accessed using the value property, which returns the current value of the field.</w:t>
+      </w:r>
+    </w:p>
+    <w:p>
+      <w:pPr>
+        <w:jc w:val="center"/>
+        <w:rPr>
+          <w:color w:val="FF0000"/>
+          <w:sz w:val="28"/>
+        </w:rPr>
+      </w:pPr>
+      <w:r>
+        <w:rPr>
+          <w:color w:val="FF0000"/>
+          <w:sz w:val="28"/>
+        </w:rPr>
+        <w:drawing>
+          <wp:inline distT="0" distB="0" distL="0" distR="0" wp14:anchorId="6D71ED0C" wp14:editId="10C42FBF">
+            <wp:extent cx="4008322" cy="1515341"/>
+            <wp:effectExtent l="0" t="0" r="0" b="8890"/>
+            <wp:docPr id="7" name="Picture 7"/>
+            <wp:cNvGraphicFramePr>
+              <a:graphicFrameLocks xmlns:a="http://schemas.openxmlformats.org/drawingml/2006/main" noChangeAspect="1"/>
+            </wp:cNvGraphicFramePr>
+            <a:graphic xmlns:a="http://schemas.openxmlformats.org/drawingml/2006/main">
+              <a:graphicData uri="http://schemas.openxmlformats.org/drawingml/2006/picture">
+                <pic:pic xmlns:pic="http://schemas.openxmlformats.org/drawingml/2006/picture">
+                  <pic:nvPicPr>
+                    <pic:cNvPr id="1" name=""/>
+                    <pic:cNvPicPr/>
+                  </pic:nvPicPr>
+                  <pic:blipFill>
+                    <a:blip r:embed="rId12"/>
+                    <a:stretch>
+                      <a:fillRect/>
+                    </a:stretch>
+                  </pic:blipFill>
+                  <pic:spPr>
+                    <a:xfrm>
+                      <a:off x="0" y="0"/>
+                      <a:ext cx="4030492" cy="1523722"/>
+                    </a:xfrm>
+                    <a:prstGeom prst="rect">
+                      <a:avLst/>
+                    </a:prstGeom>
+                  </pic:spPr>
+                </pic:pic>
+              </a:graphicData>
+            </a:graphic>
+          </wp:inline>
+        </w:drawing>
+      </w:r>
+    </w:p>
+    <w:p>
+      <w:pPr>
+        <w:rPr>
+          <w:sz w:val="28"/>
+        </w:rPr>
+      </w:pPr>
+      <w:bookmarkStart w:id="0" w:name="_GoBack"/>
+      <w:bookmarkEnd w:id="0"/>
+    </w:p>
+    <w:p>
+      <w:pPr>
+        <w:rPr>
+          <w:sz w:val="28"/>
+          <w:lang w:val="en-US"/>
+        </w:rPr>
+      </w:pPr>
+    </w:p>
     <w:sectPr>
       <w:pgSz w:w="11906" w:h="16838"/>
       <w:pgMar w:top="1440" w:right="1440" w:bottom="1440" w:left="1440" w:header="708" w:footer="708" w:gutter="0"/>
@@ -1330,8 +1755,124 @@
       </w:rPr>
     </w:lvl>
   </w:abstractNum>
+  <w:abstractNum w:abstractNumId="1" w15:restartNumberingAfterBreak="0">
+    <w:nsid w:val="7C91284E"/>
+    <w:multiLevelType w:val="multilevel"/>
+    <w:tmpl w:val="C2721884"/>
+    <w:lvl w:ilvl="0">
+      <w:start w:val="1"/>
+      <w:numFmt w:val="decimal"/>
+      <w:lvlText w:val="%1."/>
+      <w:lvlJc w:val="left"/>
+      <w:pPr>
+        <w:tabs>
+          <w:tab w:val="num" w:pos="720"/>
+        </w:tabs>
+        <w:ind w:left="720" w:hanging="360"/>
+      </w:pPr>
+    </w:lvl>
+    <w:lvl w:ilvl="1" w:tentative="1">
+      <w:start w:val="1"/>
+      <w:numFmt w:val="decimal"/>
+      <w:lvlText w:val="%2."/>
+      <w:lvlJc w:val="left"/>
+      <w:pPr>
+        <w:tabs>
+          <w:tab w:val="num" w:pos="1440"/>
+        </w:tabs>
+        <w:ind w:left="1440" w:hanging="360"/>
+      </w:pPr>
+    </w:lvl>
+    <w:lvl w:ilvl="2" w:tentative="1">
+      <w:start w:val="1"/>
+      <w:numFmt w:val="decimal"/>
+      <w:lvlText w:val="%3."/>
+      <w:lvlJc w:val="left"/>
+      <w:pPr>
+        <w:tabs>
+          <w:tab w:val="num" w:pos="2160"/>
+        </w:tabs>
+        <w:ind w:left="2160" w:hanging="360"/>
+      </w:pPr>
+    </w:lvl>
+    <w:lvl w:ilvl="3" w:tentative="1">
+      <w:start w:val="1"/>
+      <w:numFmt w:val="decimal"/>
+      <w:lvlText w:val="%4."/>
+      <w:lvlJc w:val="left"/>
+      <w:pPr>
+        <w:tabs>
+          <w:tab w:val="num" w:pos="2880"/>
+        </w:tabs>
+        <w:ind w:left="2880" w:hanging="360"/>
+      </w:pPr>
+    </w:lvl>
+    <w:lvl w:ilvl="4" w:tentative="1">
+      <w:start w:val="1"/>
+      <w:numFmt w:val="decimal"/>
+      <w:lvlText w:val="%5."/>
+      <w:lvlJc w:val="left"/>
+      <w:pPr>
+        <w:tabs>
+          <w:tab w:val="num" w:pos="3600"/>
+        </w:tabs>
+        <w:ind w:left="3600" w:hanging="360"/>
+      </w:pPr>
+    </w:lvl>
+    <w:lvl w:ilvl="5" w:tentative="1">
+      <w:start w:val="1"/>
+      <w:numFmt w:val="decimal"/>
+      <w:lvlText w:val="%6."/>
+      <w:lvlJc w:val="left"/>
+      <w:pPr>
+        <w:tabs>
+          <w:tab w:val="num" w:pos="4320"/>
+        </w:tabs>
+        <w:ind w:left="4320" w:hanging="360"/>
+      </w:pPr>
+    </w:lvl>
+    <w:lvl w:ilvl="6" w:tentative="1">
+      <w:start w:val="1"/>
+      <w:numFmt w:val="decimal"/>
+      <w:lvlText w:val="%7."/>
+      <w:lvlJc w:val="left"/>
+      <w:pPr>
+        <w:tabs>
+          <w:tab w:val="num" w:pos="5040"/>
+        </w:tabs>
+        <w:ind w:left="5040" w:hanging="360"/>
+      </w:pPr>
+    </w:lvl>
+    <w:lvl w:ilvl="7" w:tentative="1">
+      <w:start w:val="1"/>
+      <w:numFmt w:val="decimal"/>
+      <w:lvlText w:val="%8."/>
+      <w:lvlJc w:val="left"/>
+      <w:pPr>
+        <w:tabs>
+          <w:tab w:val="num" w:pos="5760"/>
+        </w:tabs>
+        <w:ind w:left="5760" w:hanging="360"/>
+      </w:pPr>
+    </w:lvl>
+    <w:lvl w:ilvl="8" w:tentative="1">
+      <w:start w:val="1"/>
+      <w:numFmt w:val="decimal"/>
+      <w:lvlText w:val="%9."/>
+      <w:lvlJc w:val="left"/>
+      <w:pPr>
+        <w:tabs>
+          <w:tab w:val="num" w:pos="6480"/>
+        </w:tabs>
+        <w:ind w:left="6480" w:hanging="360"/>
+      </w:pPr>
+    </w:lvl>
+  </w:abstractNum>
   <w:num w:numId="1">
     <w:abstractNumId w:val="0"/>
+  </w:num>
+  <w:num w:numId="2">
+    <w:abstractNumId w:val="1"/>
   </w:num>
 </w:numbering>
 </file>
@@ -1771,6 +2312,29 @@
       <w:contextualSpacing/>
     </w:pPr>
   </w:style>
+  <w:style w:type="character" w:styleId="Hyperlink">
+    <w:name w:val="Hyperlink"/>
+    <w:basedOn w:val="DefaultParagraphFont"/>
+    <w:uiPriority w:val="99"/>
+    <w:unhideWhenUsed/>
+    <w:rsid w:val="00CE428F"/>
+    <w:rPr>
+      <w:color w:val="0563C1" w:themeColor="hyperlink"/>
+      <w:u w:val="single"/>
+    </w:rPr>
+  </w:style>
+  <w:style w:type="character" w:styleId="UnresolvedMention">
+    <w:name w:val="Unresolved Mention"/>
+    <w:basedOn w:val="DefaultParagraphFont"/>
+    <w:uiPriority w:val="99"/>
+    <w:semiHidden/>
+    <w:unhideWhenUsed/>
+    <w:rsid w:val="00CE428F"/>
+    <w:rPr>
+      <w:color w:val="605E5C"/>
+      <w:shd w:val="clear" w:color="auto" w:fill="E1DFDD"/>
+    </w:rPr>
+  </w:style>
 </w:styles>
 </file>
 

</xml_diff>

<commit_message>
chat app basic database structure added
</commit_message>
<xml_diff>
--- a/info.docx
+++ b/info.docx
@@ -354,6 +354,7 @@
       </w:pPr>
       <w:r>
         <w:rPr>
+          <w:noProof/>
           <w:sz w:val="28"/>
         </w:rPr>
         <w:drawing>
@@ -440,6 +441,7 @@
       </w:pPr>
       <w:r>
         <w:rPr>
+          <w:noProof/>
           <w:sz w:val="28"/>
         </w:rPr>
         <w:lastRenderedPageBreak/>
@@ -562,6 +564,7 @@
       </w:pPr>
       <w:r>
         <w:rPr>
+          <w:noProof/>
           <w:sz w:val="28"/>
         </w:rPr>
         <w:drawing>
@@ -976,6 +979,7 @@
       <w:r>
         <w:rPr>
           <w:b/>
+          <w:noProof/>
           <w:sz w:val="28"/>
         </w:rPr>
         <w:drawing>
@@ -1146,6 +1150,7 @@
       <w:r>
         <w:rPr>
           <w:b/>
+          <w:noProof/>
           <w:sz w:val="28"/>
         </w:rPr>
         <w:lastRenderedPageBreak/>
@@ -1392,6 +1397,7 @@
       </w:pPr>
       <w:r>
         <w:rPr>
+          <w:noProof/>
           <w:sz w:val="28"/>
         </w:rPr>
         <w:drawing>
@@ -1521,14 +1527,7 @@
           <w:color w:val="FF0000"/>
           <w:sz w:val="28"/>
         </w:rPr>
-        <w:t>*</w:t>
-      </w:r>
-      <w:r>
-        <w:rPr>
-          <w:color w:val="FF0000"/>
-          <w:sz w:val="28"/>
-        </w:rPr>
-        <w:t>The </w:t>
+        <w:t>*The </w:t>
       </w:r>
       <w:proofErr w:type="spellStart"/>
       <w:r>
@@ -1573,6 +1572,7 @@
       </w:pPr>
       <w:r>
         <w:rPr>
+          <w:noProof/>
           <w:color w:val="FF0000"/>
           <w:sz w:val="28"/>
         </w:rPr>
@@ -1615,8 +1615,496 @@
     </w:p>
     <w:p>
       <w:pPr>
-        <w:rPr>
-          <w:sz w:val="28"/>
+        <w:jc w:val="center"/>
+        <w:rPr>
+          <w:color w:val="FF0000"/>
+          <w:sz w:val="28"/>
+        </w:rPr>
+      </w:pPr>
+    </w:p>
+    <w:p>
+      <w:pPr>
+        <w:jc w:val="center"/>
+        <w:rPr>
+          <w:color w:val="FF0000"/>
+          <w:sz w:val="28"/>
+        </w:rPr>
+      </w:pPr>
+    </w:p>
+    <w:p>
+      <w:pPr>
+        <w:jc w:val="center"/>
+        <w:rPr>
+          <w:color w:val="FF0000"/>
+          <w:sz w:val="28"/>
+        </w:rPr>
+      </w:pPr>
+    </w:p>
+    <w:p>
+      <w:pPr>
+        <w:rPr>
+          <w:b/>
+          <w:i/>
+          <w:sz w:val="40"/>
+        </w:rPr>
+      </w:pPr>
+      <w:r>
+        <w:rPr>
+          <w:b/>
+          <w:i/>
+          <w:sz w:val="40"/>
+        </w:rPr>
+        <w:t xml:space="preserve">Onwards </w:t>
+      </w:r>
+      <w:hyperlink r:id="rId13" w:history="1">
+        <w:r>
+          <w:rPr>
+            <w:rStyle w:val="Hyperlink"/>
+            <w:b/>
+            <w:i/>
+            <w:sz w:val="40"/>
+          </w:rPr>
+          <w:t>01:23:33</w:t>
+        </w:r>
+      </w:hyperlink>
+      <w:r>
+        <w:rPr>
+          <w:b/>
+          <w:i/>
+          <w:sz w:val="40"/>
+        </w:rPr>
+        <w:t xml:space="preserve"> Firebase Chat App Database Structure</w:t>
+      </w:r>
+    </w:p>
+    <w:p>
+      <w:pPr>
+        <w:rPr>
+          <w:sz w:val="28"/>
+        </w:rPr>
+      </w:pPr>
+      <w:r>
+        <w:rPr>
+          <w:sz w:val="28"/>
+        </w:rPr>
+        <w:t xml:space="preserve">We started to created collection in </w:t>
+      </w:r>
+      <w:proofErr w:type="spellStart"/>
+      <w:r>
+        <w:rPr>
+          <w:sz w:val="28"/>
+        </w:rPr>
+        <w:t>firestore</w:t>
+      </w:r>
+      <w:proofErr w:type="spellEnd"/>
+      <w:r>
+        <w:rPr>
+          <w:sz w:val="28"/>
+        </w:rPr>
+        <w:t xml:space="preserve"> database to store chat.</w:t>
+      </w:r>
+    </w:p>
+    <w:p>
+      <w:pPr>
+        <w:rPr>
+          <w:b/>
+          <w:sz w:val="28"/>
+        </w:rPr>
+      </w:pPr>
+      <w:r>
+        <w:rPr>
+          <w:b/>
+          <w:sz w:val="28"/>
+        </w:rPr>
+        <w:t xml:space="preserve">So what we aim is to join User1 </w:t>
+      </w:r>
+      <w:proofErr w:type="spellStart"/>
+      <w:r>
+        <w:rPr>
+          <w:b/>
+          <w:sz w:val="28"/>
+        </w:rPr>
+        <w:t>uid</w:t>
+      </w:r>
+      <w:proofErr w:type="spellEnd"/>
+      <w:r>
+        <w:rPr>
+          <w:b/>
+          <w:sz w:val="28"/>
+        </w:rPr>
+        <w:t xml:space="preserve"> and User2 </w:t>
+      </w:r>
+      <w:proofErr w:type="spellStart"/>
+      <w:r>
+        <w:rPr>
+          <w:b/>
+          <w:sz w:val="28"/>
+        </w:rPr>
+        <w:t>uid</w:t>
+      </w:r>
+      <w:proofErr w:type="spellEnd"/>
+      <w:r>
+        <w:rPr>
+          <w:b/>
+          <w:sz w:val="28"/>
+        </w:rPr>
+        <w:t xml:space="preserve"> and join them write together to create a entry in collection so that it stores the chat between them.</w:t>
+      </w:r>
+    </w:p>
+    <w:p>
+      <w:pPr>
+        <w:rPr>
+          <w:sz w:val="28"/>
+          <w:lang w:val="en-US"/>
+        </w:rPr>
+      </w:pPr>
+    </w:p>
+    <w:p>
+      <w:pPr>
+        <w:rPr>
+          <w:sz w:val="28"/>
+          <w:lang w:val="en-US"/>
+        </w:rPr>
+      </w:pPr>
+      <w:proofErr w:type="spellStart"/>
+      <w:r>
+        <w:rPr>
+          <w:sz w:val="28"/>
+          <w:lang w:val="en-US"/>
+        </w:rPr>
+        <w:t>Uptill</w:t>
+      </w:r>
+      <w:proofErr w:type="spellEnd"/>
+      <w:r>
+        <w:rPr>
+          <w:sz w:val="28"/>
+          <w:lang w:val="en-US"/>
+        </w:rPr>
+        <w:t xml:space="preserve"> new used to </w:t>
+      </w:r>
+      <w:proofErr w:type="spellStart"/>
+      <w:r>
+        <w:rPr>
+          <w:sz w:val="28"/>
+          <w:lang w:val="en-US"/>
+        </w:rPr>
+        <w:t>creat</w:t>
+      </w:r>
+      <w:proofErr w:type="spellEnd"/>
+      <w:r>
+        <w:rPr>
+          <w:sz w:val="28"/>
+          <w:lang w:val="en-US"/>
+        </w:rPr>
+        <w:t xml:space="preserve"> </w:t>
+      </w:r>
+      <w:proofErr w:type="spellStart"/>
+      <w:r>
+        <w:rPr>
+          <w:b/>
+          <w:sz w:val="28"/>
+          <w:lang w:val="en-US"/>
+        </w:rPr>
+        <w:t>userChat</w:t>
+      </w:r>
+      <w:proofErr w:type="spellEnd"/>
+      <w:r>
+        <w:rPr>
+          <w:b/>
+          <w:sz w:val="28"/>
+          <w:lang w:val="en-US"/>
+        </w:rPr>
+        <w:t xml:space="preserve">(collection) </w:t>
+      </w:r>
+      <w:r>
+        <w:rPr>
+          <w:sz w:val="28"/>
+          <w:lang w:val="en-US"/>
+        </w:rPr>
+        <w:t xml:space="preserve">when we </w:t>
+      </w:r>
+      <w:r>
+        <w:rPr>
+          <w:b/>
+          <w:sz w:val="28"/>
+          <w:lang w:val="en-US"/>
+        </w:rPr>
+        <w:t>register a user</w:t>
+      </w:r>
+      <w:r>
+        <w:rPr>
+          <w:sz w:val="28"/>
+          <w:lang w:val="en-US"/>
+        </w:rPr>
+        <w:t xml:space="preserve"> but inside we’re </w:t>
+      </w:r>
+      <w:proofErr w:type="spellStart"/>
+      <w:r>
+        <w:rPr>
+          <w:sz w:val="28"/>
+          <w:lang w:val="en-US"/>
+        </w:rPr>
+        <w:t>gonna</w:t>
+      </w:r>
+      <w:proofErr w:type="spellEnd"/>
+      <w:r>
+        <w:rPr>
+          <w:sz w:val="28"/>
+          <w:lang w:val="en-US"/>
+        </w:rPr>
+        <w:t xml:space="preserve"> store the other persons info</w:t>
+      </w:r>
+    </w:p>
+    <w:p>
+      <w:pPr>
+        <w:rPr>
+          <w:color w:val="FF0000"/>
+          <w:sz w:val="32"/>
+          <w:lang w:val="en-US"/>
+        </w:rPr>
+      </w:pPr>
+      <w:r>
+        <w:rPr>
+          <w:color w:val="FF0000"/>
+          <w:sz w:val="32"/>
+          <w:lang w:val="en-US"/>
+        </w:rPr>
+        <w:t xml:space="preserve">For example: I(Aishwar) is talking to </w:t>
+      </w:r>
+      <w:r>
+        <w:rPr>
+          <w:color w:val="FF0000"/>
+          <w:sz w:val="32"/>
+          <w:lang w:val="en-US"/>
+        </w:rPr>
+        <w:t>jane</w:t>
+      </w:r>
+      <w:r>
+        <w:rPr>
+          <w:color w:val="FF0000"/>
+          <w:sz w:val="32"/>
+          <w:lang w:val="en-US"/>
+        </w:rPr>
+        <w:t xml:space="preserve"> then </w:t>
+      </w:r>
+      <w:proofErr w:type="spellStart"/>
+      <w:r>
+        <w:rPr>
+          <w:color w:val="FF0000"/>
+          <w:sz w:val="32"/>
+          <w:lang w:val="en-US"/>
+        </w:rPr>
+        <w:t>Aishwar’s</w:t>
+      </w:r>
+      <w:proofErr w:type="spellEnd"/>
+      <w:r>
+        <w:rPr>
+          <w:color w:val="FF0000"/>
+          <w:sz w:val="32"/>
+          <w:lang w:val="en-US"/>
+        </w:rPr>
+        <w:t xml:space="preserve"> collection in </w:t>
+      </w:r>
+      <w:proofErr w:type="spellStart"/>
+      <w:r>
+        <w:rPr>
+          <w:color w:val="FF0000"/>
+          <w:sz w:val="32"/>
+          <w:lang w:val="en-US"/>
+        </w:rPr>
+        <w:t>userChat</w:t>
+      </w:r>
+      <w:proofErr w:type="spellEnd"/>
+      <w:r>
+        <w:rPr>
+          <w:color w:val="FF0000"/>
+          <w:sz w:val="32"/>
+          <w:lang w:val="en-US"/>
+        </w:rPr>
+        <w:t xml:space="preserve"> </w:t>
+      </w:r>
+      <w:proofErr w:type="spellStart"/>
+      <w:r>
+        <w:rPr>
+          <w:color w:val="FF0000"/>
+          <w:sz w:val="32"/>
+          <w:lang w:val="en-US"/>
+        </w:rPr>
+        <w:t>gonna</w:t>
+      </w:r>
+      <w:proofErr w:type="spellEnd"/>
+      <w:r>
+        <w:rPr>
+          <w:color w:val="FF0000"/>
+          <w:sz w:val="32"/>
+          <w:lang w:val="en-US"/>
+        </w:rPr>
+        <w:t xml:space="preserve"> store info about </w:t>
+      </w:r>
+      <w:r>
+        <w:rPr>
+          <w:b/>
+          <w:color w:val="FF0000"/>
+          <w:sz w:val="32"/>
+          <w:highlight w:val="yellow"/>
+          <w:lang w:val="en-US"/>
+        </w:rPr>
+        <w:t>jane’s</w:t>
+      </w:r>
+      <w:r>
+        <w:rPr>
+          <w:b/>
+          <w:color w:val="FF0000"/>
+          <w:sz w:val="32"/>
+          <w:highlight w:val="yellow"/>
+          <w:lang w:val="en-US"/>
+        </w:rPr>
+        <w:t xml:space="preserve"> profile picture, name, </w:t>
+      </w:r>
+      <w:proofErr w:type="spellStart"/>
+      <w:r>
+        <w:rPr>
+          <w:b/>
+          <w:color w:val="FF0000"/>
+          <w:sz w:val="32"/>
+          <w:highlight w:val="yellow"/>
+          <w:lang w:val="en-US"/>
+        </w:rPr>
+        <w:t>uid</w:t>
+      </w:r>
+      <w:proofErr w:type="spellEnd"/>
+      <w:r>
+        <w:rPr>
+          <w:b/>
+          <w:color w:val="FF0000"/>
+          <w:sz w:val="32"/>
+          <w:highlight w:val="yellow"/>
+          <w:lang w:val="en-US"/>
+        </w:rPr>
+        <w:t xml:space="preserve">, there combined </w:t>
+      </w:r>
+      <w:proofErr w:type="spellStart"/>
+      <w:r>
+        <w:rPr>
+          <w:b/>
+          <w:color w:val="FF0000"/>
+          <w:sz w:val="32"/>
+          <w:highlight w:val="yellow"/>
+          <w:lang w:val="en-US"/>
+        </w:rPr>
+        <w:t>uid</w:t>
+      </w:r>
+      <w:proofErr w:type="spellEnd"/>
+      <w:r>
+        <w:rPr>
+          <w:b/>
+          <w:color w:val="FF0000"/>
+          <w:sz w:val="32"/>
+          <w:highlight w:val="yellow"/>
+          <w:lang w:val="en-US"/>
+        </w:rPr>
+        <w:t xml:space="preserve"> and the time of the chat</w:t>
+      </w:r>
+      <w:r>
+        <w:rPr>
+          <w:color w:val="FF0000"/>
+          <w:sz w:val="32"/>
+          <w:highlight w:val="yellow"/>
+          <w:lang w:val="en-US"/>
+        </w:rPr>
+        <w:t xml:space="preserve">, </w:t>
+      </w:r>
+      <w:r>
+        <w:rPr>
+          <w:b/>
+          <w:color w:val="FF0000"/>
+          <w:sz w:val="32"/>
+          <w:highlight w:val="yellow"/>
+          <w:lang w:val="en-US"/>
+        </w:rPr>
+        <w:t>last message</w:t>
+      </w:r>
+      <w:r>
+        <w:rPr>
+          <w:b/>
+          <w:color w:val="FF0000"/>
+          <w:sz w:val="32"/>
+          <w:lang w:val="en-US"/>
+        </w:rPr>
+        <w:t xml:space="preserve"> </w:t>
+      </w:r>
+      <w:r>
+        <w:rPr>
+          <w:color w:val="FF0000"/>
+          <w:sz w:val="32"/>
+          <w:lang w:val="en-US"/>
+        </w:rPr>
+        <w:t>as well</w:t>
+      </w:r>
+    </w:p>
+    <w:p>
+      <w:pPr>
+        <w:jc w:val="center"/>
+        <w:rPr>
+          <w:sz w:val="28"/>
+          <w:lang w:val="en-US"/>
+        </w:rPr>
+      </w:pPr>
+      <w:r>
+        <w:rPr>
+          <w:sz w:val="28"/>
+          <w:lang w:val="en-US"/>
+        </w:rPr>
+        <w:lastRenderedPageBreak/>
+        <w:drawing>
+          <wp:inline distT="0" distB="0" distL="0" distR="0" wp14:anchorId="7BAA72E8" wp14:editId="5AD588CB">
+            <wp:extent cx="2985756" cy="3053743"/>
+            <wp:effectExtent l="0" t="0" r="5715" b="0"/>
+            <wp:docPr id="8" name="Picture 8"/>
+            <wp:cNvGraphicFramePr>
+              <a:graphicFrameLocks xmlns:a="http://schemas.openxmlformats.org/drawingml/2006/main" noChangeAspect="1"/>
+            </wp:cNvGraphicFramePr>
+            <a:graphic xmlns:a="http://schemas.openxmlformats.org/drawingml/2006/main">
+              <a:graphicData uri="http://schemas.openxmlformats.org/drawingml/2006/picture">
+                <pic:pic xmlns:pic="http://schemas.openxmlformats.org/drawingml/2006/picture">
+                  <pic:nvPicPr>
+                    <pic:cNvPr id="1" name=""/>
+                    <pic:cNvPicPr/>
+                  </pic:nvPicPr>
+                  <pic:blipFill>
+                    <a:blip r:embed="rId14"/>
+                    <a:stretch>
+                      <a:fillRect/>
+                    </a:stretch>
+                  </pic:blipFill>
+                  <pic:spPr>
+                    <a:xfrm>
+                      <a:off x="0" y="0"/>
+                      <a:ext cx="3008926" cy="3077440"/>
+                    </a:xfrm>
+                    <a:prstGeom prst="rect">
+                      <a:avLst/>
+                    </a:prstGeom>
+                  </pic:spPr>
+                </pic:pic>
+              </a:graphicData>
+            </a:graphic>
+          </wp:inline>
+        </w:drawing>
+      </w:r>
+    </w:p>
+    <w:p>
+      <w:pPr>
+        <w:rPr>
+          <w:sz w:val="28"/>
+          <w:lang w:val="en-US"/>
+        </w:rPr>
+      </w:pPr>
+    </w:p>
+    <w:p>
+      <w:pPr>
+        <w:rPr>
+          <w:sz w:val="28"/>
+          <w:lang w:val="en-US"/>
         </w:rPr>
       </w:pPr>
       <w:bookmarkStart w:id="0" w:name="_GoBack"/>

</xml_diff>

<commit_message>
added real time message sending feature
</commit_message>
<xml_diff>
--- a/info.docx
+++ b/info.docx
@@ -2232,6 +2232,7 @@
       <w:proofErr w:type="spellEnd"/>
       <w:r>
         <w:rPr>
+          <w:noProof/>
           <w:sz w:val="28"/>
           <w:lang w:val="en-US"/>
         </w:rPr>
@@ -2286,6 +2287,22 @@
         </w:rPr>
         <w:t xml:space="preserve">We’ll use snapshot function for it </w:t>
       </w:r>
+    </w:p>
+    <w:p>
+      <w:pPr>
+        <w:rPr>
+          <w:sz w:val="28"/>
+          <w:lang w:val="en-US"/>
+        </w:rPr>
+      </w:pPr>
+    </w:p>
+    <w:p>
+      <w:pPr>
+        <w:rPr>
+          <w:sz w:val="28"/>
+          <w:lang w:val="en-US"/>
+        </w:rPr>
+      </w:pPr>
       <w:bookmarkStart w:id="0" w:name="_GoBack"/>
       <w:bookmarkEnd w:id="0"/>
     </w:p>
@@ -2953,6 +2970,7 @@
   <w:style w:type="character" w:default="1" w:styleId="DefaultParagraphFont">
     <w:name w:val="Default Paragraph Font"/>
     <w:uiPriority w:val="1"/>
+    <w:semiHidden/>
     <w:unhideWhenUsed/>
   </w:style>
   <w:style w:type="table" w:default="1" w:styleId="TableNormal">

</xml_diff>